<commit_message>
update chỉnh sửa báo cáo doanh thu, chi tiết báo cáo doanh thu, class phiếu chi
</commit_message>
<xml_diff>
--- a/BaoCao/DD/Sau_Review/1412689/[DD] [SML]QLBaoCaoDoanhThu.docx
+++ b/BaoCao/DD/Sau_Review/1412689/[DD] [SML]QLBaoCaoDoanhThu.docx
@@ -6,8 +6,6 @@
       <w:pPr>
         <w:pStyle w:val="TuStyle-Title1"/>
       </w:pPr>
-      <w:bookmarkStart w:id="0" w:name="_GoBack"/>
-      <w:bookmarkEnd w:id="0"/>
       <w:proofErr w:type="spellStart"/>
       <w:r>
         <w:t>Kiến</w:t>
@@ -180,7 +178,7 @@
         <w:ind w:left="1296" w:hanging="576"/>
       </w:pPr>
       <w:r>
-        <w:object w:dxaOrig="23701" w:dyaOrig="14805">
+        <w:object w:dxaOrig="23701" w:dyaOrig="16125">
           <v:shapetype id="_x0000_t75" coordsize="21600,21600" o:spt="75" o:preferrelative="t" path="m@4@5l@4@11@9@11@9@5xe" filled="f" stroked="f">
             <v:stroke joinstyle="miter"/>
             <v:formulas>
@@ -200,10 +198,10 @@
             <v:path o:extrusionok="f" gradientshapeok="t" o:connecttype="rect"/>
             <o:lock v:ext="edit" aspectratio="t"/>
           </v:shapetype>
-          <v:shape id="_x0000_i1057" type="#_x0000_t75" style="width:466.8pt;height:292.05pt" o:ole="">
+          <v:shape id="_x0000_i1031" type="#_x0000_t75" style="width:467.25pt;height:318pt" o:ole="">
             <v:imagedata r:id="rId7" o:title=""/>
           </v:shape>
-          <o:OLEObject Type="Embed" ProgID="Visio.Drawing.15" ShapeID="_x0000_i1057" DrawAspect="Content" ObjectID="_1571414952" r:id="rId8"/>
+          <o:OLEObject Type="Embed" ProgID="Visio.Drawing.15" ShapeID="_x0000_i1031" DrawAspect="Content" ObjectID="_1571429810" r:id="rId8"/>
         </w:object>
       </w:r>
     </w:p>
@@ -503,7 +501,50 @@
       </w:pPr>
       <w:proofErr w:type="spellStart"/>
       <w:r>
+        <w:lastRenderedPageBreak/>
         <w:t>SalesReportViewModel</w:t>
+      </w:r>
+      <w:proofErr w:type="spellEnd"/>
+    </w:p>
+    <w:p>
+      <w:pPr>
+        <w:pStyle w:val="TuStyle-Title1"/>
+        <w:numPr>
+          <w:ilvl w:val="0"/>
+          <w:numId w:val="0"/>
+        </w:numPr>
+        <w:ind w:left="720"/>
+      </w:pPr>
+      <w:r>
+        <w:object w:dxaOrig="14806" w:dyaOrig="10231">
+          <v:shape id="_x0000_i1055" type="#_x0000_t75" style="width:9in;height:447.75pt" o:ole="">
+            <v:imagedata r:id="rId9" o:title=""/>
+          </v:shape>
+          <o:OLEObject Type="Embed" ProgID="Visio.Drawing.15" ShapeID="_x0000_i1055" DrawAspect="Content" ObjectID="_1571429811" r:id="rId10"/>
+        </w:object>
+      </w:r>
+    </w:p>
+    <w:p>
+      <w:pPr>
+        <w:pStyle w:val="TuStyle-Title1"/>
+        <w:numPr>
+          <w:ilvl w:val="0"/>
+          <w:numId w:val="0"/>
+        </w:numPr>
+        <w:ind w:left="720"/>
+      </w:pPr>
+    </w:p>
+    <w:p>
+      <w:pPr>
+        <w:pStyle w:val="TuStyle-Title1"/>
+        <w:numPr>
+          <w:ilvl w:val="0"/>
+          <w:numId w:val="23"/>
+        </w:numPr>
+      </w:pPr>
+      <w:proofErr w:type="spellStart"/>
+      <w:r>
+        <w:t>SalesReportDetailViewModel</w:t>
       </w:r>
       <w:proofErr w:type="spellEnd"/>
     </w:p>
@@ -527,11 +568,11 @@
         <w:ind w:left="360"/>
       </w:pPr>
       <w:r>
-        <w:object w:dxaOrig="14806" w:dyaOrig="10231">
-          <v:shape id="_x0000_i1034" type="#_x0000_t75" style="width:467.6pt;height:219.25pt" o:ole="">
-            <v:imagedata r:id="rId9" o:title=""/>
+        <w:object w:dxaOrig="14011" w:dyaOrig="7396">
+          <v:shape id="_x0000_i1058" type="#_x0000_t75" style="width:647.25pt;height:342pt" o:ole="">
+            <v:imagedata r:id="rId11" o:title=""/>
           </v:shape>
-          <o:OLEObject Type="Embed" ProgID="Visio.Drawing.15" ShapeID="_x0000_i1034" DrawAspect="Content" ObjectID="_1571414953" r:id="rId10"/>
+          <o:OLEObject Type="Embed" ProgID="Visio.Drawing.15" ShapeID="_x0000_i1058" DrawAspect="Content" ObjectID="_1571429812" r:id="rId12"/>
         </w:object>
       </w:r>
     </w:p>
@@ -549,39 +590,11 @@
       <w:pPr>
         <w:pStyle w:val="TuNormal"/>
         <w:numPr>
-          <w:ilvl w:val="2"/>
-          <w:numId w:val="17"/>
+          <w:ilvl w:val="0"/>
+          <w:numId w:val="0"/>
         </w:numPr>
-      </w:pPr>
-      <w:proofErr w:type="spellStart"/>
-      <w:r>
-        <w:t>Sơ</w:t>
-      </w:r>
-      <w:proofErr w:type="spellEnd"/>
-      <w:r>
-        <w:t xml:space="preserve"> </w:t>
-      </w:r>
-      <w:proofErr w:type="spellStart"/>
-      <w:r>
-        <w:t>đồ</w:t>
-      </w:r>
-      <w:proofErr w:type="spellEnd"/>
-      <w:r>
-        <w:t xml:space="preserve"> </w:t>
-      </w:r>
-      <w:proofErr w:type="spellStart"/>
-      <w:r>
-        <w:t>lớp</w:t>
-      </w:r>
-      <w:proofErr w:type="spellEnd"/>
-      <w:r>
-        <w:t xml:space="preserve"> chi </w:t>
-      </w:r>
-      <w:proofErr w:type="spellStart"/>
-      <w:r>
-        <w:t>tiết</w:t>
-      </w:r>
-      <w:proofErr w:type="spellEnd"/>
+        <w:ind w:left="1296"/>
+      </w:pPr>
     </w:p>
     <w:p>
       <w:pPr>
@@ -592,9 +605,19 @@
         </w:numPr>
         <w:ind w:left="1296"/>
       </w:pPr>
-      <w:proofErr w:type="spellStart"/>
-      <w:r>
-        <w:t>Mã</w:t>
+    </w:p>
+    <w:p>
+      <w:pPr>
+        <w:pStyle w:val="TuNormal"/>
+        <w:numPr>
+          <w:ilvl w:val="2"/>
+          <w:numId w:val="17"/>
+        </w:numPr>
+      </w:pPr>
+      <w:proofErr w:type="spellStart"/>
+      <w:r>
+        <w:lastRenderedPageBreak/>
+        <w:t>Sơ</w:t>
       </w:r>
       <w:proofErr w:type="spellEnd"/>
       <w:r>
@@ -602,33 +625,7 @@
       </w:r>
       <w:proofErr w:type="spellStart"/>
       <w:r>
-        <w:t>số</w:t>
-      </w:r>
-      <w:proofErr w:type="spellEnd"/>
-      <w:r>
-        <w:t xml:space="preserve">: </w:t>
-      </w:r>
-      <w:proofErr w:type="spellStart"/>
-      <w:r>
-        <w:rPr>
-          <w:b/>
-        </w:rPr>
-        <w:t>D</w:t>
-      </w:r>
-      <w:r>
-        <w:rPr>
-          <w:b/>
-        </w:rPr>
-        <w:t>CLS_</w:t>
-      </w:r>
-      <w:r>
-        <w:rPr>
-          <w:b/>
-        </w:rPr>
-        <w:t>SalesReport</w:t>
-      </w:r>
-      <w:r>
-        <w:t>Tham</w:t>
+        <w:t>đồ</w:t>
       </w:r>
       <w:proofErr w:type="spellEnd"/>
       <w:r>
@@ -636,76 +633,19 @@
       </w:r>
       <w:proofErr w:type="spellStart"/>
       <w:r>
-        <w:t>chiếu</w:t>
-      </w:r>
-      <w:proofErr w:type="spellEnd"/>
-      <w:r>
-        <w:t xml:space="preserve">: [FR-01] </w:t>
-      </w:r>
-      <w:r>
-        <w:t>U</w:t>
-      </w:r>
-      <w:r>
-        <w:t>CCN-30</w:t>
-      </w:r>
-      <w:r>
-        <w:t>,</w:t>
-      </w:r>
-      <w:r>
-        <w:t xml:space="preserve"> </w:t>
-      </w:r>
-      <w:r>
-        <w:t>UCCN-31</w:t>
-      </w:r>
-      <w:r>
-        <w:t>,</w:t>
-      </w:r>
-      <w:r>
-        <w:rPr>
-          <w:rFonts w:eastAsia="Calibri"/>
-          <w:noProof/>
-          <w:lang w:val="vi-VN"/>
-        </w:rPr>
-        <w:t xml:space="preserve"> </w:t>
-      </w:r>
-      <w:r>
-        <w:rPr>
-          <w:rFonts w:eastAsia="Calibri"/>
-          <w:noProof/>
-          <w:lang w:val="vi-VN"/>
-        </w:rPr>
-        <w:t>CLS_</w:t>
-      </w:r>
-      <w:proofErr w:type="gramStart"/>
-      <w:r>
-        <w:rPr>
-          <w:rFonts w:eastAsia="Calibri"/>
-          <w:noProof/>
-          <w:lang w:val="vi-VN"/>
-        </w:rPr>
-        <w:t>28</w:t>
-      </w:r>
-      <w:r>
-        <w:t xml:space="preserve"> </w:t>
-      </w:r>
-      <w:r>
-        <w:t>,</w:t>
-      </w:r>
-      <w:proofErr w:type="gramEnd"/>
-      <w:r>
-        <w:t xml:space="preserve"> CLS_29</w:t>
-      </w:r>
-      <w:r>
-        <w:t xml:space="preserve"> </w:t>
-      </w:r>
-      <w:r>
-        <w:object w:dxaOrig="9106" w:dyaOrig="7381">
-          <v:shape id="_x0000_i1075" type="#_x0000_t75" style="width:455.45pt;height:318.75pt" o:ole="">
-            <v:imagedata r:id="rId11" o:title=""/>
-          </v:shape>
-          <o:OLEObject Type="Embed" ProgID="Visio.Drawing.15" ShapeID="_x0000_i1075" DrawAspect="Content" ObjectID="_1571414954" r:id="rId12"/>
-        </w:object>
-      </w:r>
+        <w:t>lớp</w:t>
+      </w:r>
+      <w:proofErr w:type="spellEnd"/>
+      <w:r>
+        <w:t xml:space="preserve"> chi </w:t>
+      </w:r>
+      <w:proofErr w:type="spellStart"/>
+      <w:r>
+        <w:t>tiết</w:t>
+      </w:r>
+      <w:bookmarkStart w:id="0" w:name="_GoBack"/>
+      <w:bookmarkEnd w:id="0"/>
+      <w:proofErr w:type="spellEnd"/>
     </w:p>
     <w:p>
       <w:pPr>
@@ -715,16 +655,13 @@
           <w:numId w:val="0"/>
         </w:numPr>
         <w:ind w:left="1296"/>
-      </w:pPr>
-    </w:p>
-    <w:p>
-      <w:pPr>
-        <w:pStyle w:val="TuNormal"/>
-      </w:pPr>
-      <w:proofErr w:type="spellStart"/>
-      <w:r>
-        <w:lastRenderedPageBreak/>
-        <w:t>Quản</w:t>
+        <w:rPr>
+          <w:b/>
+        </w:rPr>
+      </w:pPr>
+      <w:proofErr w:type="spellStart"/>
+      <w:r>
+        <w:t>Mã</w:t>
       </w:r>
       <w:proofErr w:type="spellEnd"/>
       <w:r>
@@ -732,64 +669,30 @@
       </w:r>
       <w:proofErr w:type="spellStart"/>
       <w:r>
-        <w:t>lí</w:t>
-      </w:r>
-      <w:proofErr w:type="spellEnd"/>
-      <w:r>
-        <w:t xml:space="preserve"> </w:t>
-      </w:r>
-      <w:proofErr w:type="spellStart"/>
-      <w:r>
-        <w:t>Phiếu</w:t>
-      </w:r>
-      <w:proofErr w:type="spellEnd"/>
-      <w:r>
-        <w:t xml:space="preserve"> Chi</w:t>
-      </w:r>
-    </w:p>
-    <w:p>
-      <w:pPr>
-        <w:pStyle w:val="TuNormal"/>
-        <w:numPr>
-          <w:ilvl w:val="2"/>
-          <w:numId w:val="17"/>
-        </w:numPr>
-      </w:pPr>
-      <w:proofErr w:type="spellStart"/>
-      <w:r>
-        <w:t>Sơ</w:t>
-      </w:r>
-      <w:proofErr w:type="spellEnd"/>
-      <w:r>
-        <w:t xml:space="preserve"> </w:t>
-      </w:r>
-      <w:proofErr w:type="spellStart"/>
-      <w:r>
-        <w:t>đồ</w:t>
-      </w:r>
-      <w:proofErr w:type="spellEnd"/>
-      <w:r>
-        <w:t xml:space="preserve"> </w:t>
-      </w:r>
-      <w:proofErr w:type="spellStart"/>
-      <w:r>
-        <w:t>lớp</w:t>
-      </w:r>
-      <w:proofErr w:type="spellEnd"/>
-      <w:r>
-        <w:t xml:space="preserve"> </w:t>
-      </w:r>
-      <w:proofErr w:type="spellStart"/>
-      <w:r>
-        <w:t>hệ</w:t>
-      </w:r>
-      <w:proofErr w:type="spellEnd"/>
-      <w:r>
-        <w:t xml:space="preserve"> </w:t>
-      </w:r>
-      <w:proofErr w:type="spellStart"/>
-      <w:r>
-        <w:t>thống</w:t>
+        <w:t>số</w:t>
+      </w:r>
+      <w:proofErr w:type="spellEnd"/>
+      <w:r>
+        <w:t xml:space="preserve">: </w:t>
+      </w:r>
+      <w:proofErr w:type="spellStart"/>
+      <w:r>
+        <w:rPr>
+          <w:b/>
+        </w:rPr>
+        <w:t>D</w:t>
+      </w:r>
+      <w:r>
+        <w:rPr>
+          <w:b/>
+        </w:rPr>
+        <w:t>CLS_</w:t>
+      </w:r>
+      <w:r>
+        <w:rPr>
+          <w:b/>
+        </w:rPr>
+        <w:t>SalesReport</w:t>
       </w:r>
       <w:proofErr w:type="spellEnd"/>
     </w:p>
@@ -800,15 +703,256 @@
           <w:ilvl w:val="0"/>
           <w:numId w:val="0"/>
         </w:numPr>
-        <w:ind w:left="1296" w:hanging="576"/>
-      </w:pPr>
-      <w:r>
-        <w:object w:dxaOrig="20731" w:dyaOrig="14805">
-          <v:shape id="_x0000_i1062" type="#_x0000_t75" style="width:378.6pt;height:334.1pt" o:ole="">
+        <w:ind w:left="1296"/>
+      </w:pPr>
+      <w:proofErr w:type="spellStart"/>
+      <w:r>
+        <w:t>Tham</w:t>
+      </w:r>
+      <w:proofErr w:type="spellEnd"/>
+      <w:r>
+        <w:t xml:space="preserve"> </w:t>
+      </w:r>
+      <w:proofErr w:type="spellStart"/>
+      <w:r>
+        <w:t>chiếu</w:t>
+      </w:r>
+      <w:proofErr w:type="spellEnd"/>
+      <w:r>
+        <w:t xml:space="preserve">: [FR-01] </w:t>
+      </w:r>
+      <w:r>
+        <w:t>U</w:t>
+      </w:r>
+      <w:r>
+        <w:t>CCN-30,</w:t>
+      </w:r>
+      <w:r>
+        <w:t xml:space="preserve"> </w:t>
+      </w:r>
+      <w:r>
+        <w:t>UCCN-31</w:t>
+      </w:r>
+      <w:r>
+        <w:t>,</w:t>
+      </w:r>
+      <w:r>
+        <w:rPr>
+          <w:rFonts w:eastAsia="Calibri"/>
+          <w:noProof/>
+          <w:lang w:val="vi-VN"/>
+        </w:rPr>
+        <w:t xml:space="preserve"> </w:t>
+      </w:r>
+      <w:r>
+        <w:rPr>
+          <w:rFonts w:eastAsia="Calibri"/>
+          <w:noProof/>
+          <w:lang w:val="vi-VN"/>
+        </w:rPr>
+        <w:t>CLS_28</w:t>
+      </w:r>
+      <w:r>
+        <w:t xml:space="preserve"> </w:t>
+      </w:r>
+    </w:p>
+    <w:p>
+      <w:pPr>
+        <w:pStyle w:val="TuNormal"/>
+        <w:numPr>
+          <w:ilvl w:val="0"/>
+          <w:numId w:val="0"/>
+        </w:numPr>
+        <w:ind w:left="1296"/>
+      </w:pPr>
+      <w:r>
+        <w:object w:dxaOrig="9106" w:dyaOrig="7381">
+          <v:shape id="_x0000_i1052" type="#_x0000_t75" style="width:455.25pt;height:369pt" o:ole="">
             <v:imagedata r:id="rId13" o:title=""/>
           </v:shape>
-          <o:OLEObject Type="Embed" ProgID="Visio.Drawing.15" ShapeID="_x0000_i1062" DrawAspect="Content" ObjectID="_1571414955" r:id="rId14"/>
+          <o:OLEObject Type="Embed" ProgID="Visio.Drawing.15" ShapeID="_x0000_i1052" DrawAspect="Content" ObjectID="_1571429813" r:id="rId14"/>
         </w:object>
+      </w:r>
+    </w:p>
+    <w:p>
+      <w:pPr>
+        <w:pStyle w:val="TuNormal"/>
+        <w:numPr>
+          <w:ilvl w:val="0"/>
+          <w:numId w:val="0"/>
+        </w:numPr>
+        <w:ind w:left="1296"/>
+      </w:pPr>
+    </w:p>
+    <w:p>
+      <w:pPr>
+        <w:pStyle w:val="TuNormal"/>
+        <w:numPr>
+          <w:ilvl w:val="0"/>
+          <w:numId w:val="0"/>
+        </w:numPr>
+        <w:ind w:left="1296"/>
+        <w:rPr>
+          <w:b/>
+        </w:rPr>
+      </w:pPr>
+      <w:proofErr w:type="spellStart"/>
+      <w:r>
+        <w:t>Mã</w:t>
+      </w:r>
+      <w:proofErr w:type="spellEnd"/>
+      <w:r>
+        <w:t xml:space="preserve"> </w:t>
+      </w:r>
+      <w:proofErr w:type="spellStart"/>
+      <w:r>
+        <w:t>số</w:t>
+      </w:r>
+      <w:proofErr w:type="spellEnd"/>
+      <w:r>
+        <w:t xml:space="preserve">: </w:t>
+      </w:r>
+      <w:proofErr w:type="spellStart"/>
+      <w:r>
+        <w:rPr>
+          <w:b/>
+        </w:rPr>
+        <w:t>D</w:t>
+      </w:r>
+      <w:r>
+        <w:rPr>
+          <w:b/>
+        </w:rPr>
+        <w:t>CLS_</w:t>
+      </w:r>
+      <w:r>
+        <w:rPr>
+          <w:b/>
+        </w:rPr>
+        <w:t>SalesReport</w:t>
+      </w:r>
+      <w:r>
+        <w:rPr>
+          <w:b/>
+        </w:rPr>
+        <w:t>Detail</w:t>
+      </w:r>
+      <w:proofErr w:type="spellEnd"/>
+    </w:p>
+    <w:p>
+      <w:pPr>
+        <w:pStyle w:val="TuNormal"/>
+        <w:numPr>
+          <w:ilvl w:val="0"/>
+          <w:numId w:val="0"/>
+        </w:numPr>
+        <w:ind w:left="1296"/>
+      </w:pPr>
+      <w:proofErr w:type="spellStart"/>
+      <w:r>
+        <w:lastRenderedPageBreak/>
+        <w:t>Tham</w:t>
+      </w:r>
+      <w:proofErr w:type="spellEnd"/>
+      <w:r>
+        <w:t xml:space="preserve"> </w:t>
+      </w:r>
+      <w:proofErr w:type="spellStart"/>
+      <w:r>
+        <w:t>chiếu</w:t>
+      </w:r>
+      <w:proofErr w:type="spellEnd"/>
+      <w:r>
+        <w:t xml:space="preserve">: [FR-01] </w:t>
+      </w:r>
+      <w:r>
+        <w:t>[UCCN-</w:t>
+      </w:r>
+      <w:proofErr w:type="gramStart"/>
+      <w:r>
+        <w:t>23][</w:t>
+      </w:r>
+      <w:proofErr w:type="gramEnd"/>
+      <w:r>
+        <w:t>UCCN-24]</w:t>
+      </w:r>
+      <w:r>
+        <w:t xml:space="preserve"> </w:t>
+      </w:r>
+      <w:r>
+        <w:t>[UCCN-26]</w:t>
+      </w:r>
+      <w:r>
+        <w:t xml:space="preserve"> [UCCN-30] [R7</w:t>
+      </w:r>
+      <w:r>
+        <w:t>]</w:t>
+      </w:r>
+      <w:r>
+        <w:t>, CLS_29</w:t>
+      </w:r>
+      <w:r>
+        <w:t xml:space="preserve"> </w:t>
+      </w:r>
+    </w:p>
+    <w:p>
+      <w:pPr>
+        <w:pStyle w:val="TuNormal"/>
+        <w:numPr>
+          <w:ilvl w:val="0"/>
+          <w:numId w:val="0"/>
+        </w:numPr>
+        <w:ind w:left="1296"/>
+      </w:pPr>
+      <w:r>
+        <w:object w:dxaOrig="9106" w:dyaOrig="7381">
+          <v:shape id="_x0000_i1053" type="#_x0000_t75" style="width:455.25pt;height:369pt" o:ole="">
+            <v:imagedata r:id="rId15" o:title=""/>
+          </v:shape>
+          <o:OLEObject Type="Embed" ProgID="Visio.Drawing.15" ShapeID="_x0000_i1053" DrawAspect="Content" ObjectID="_1571429814" r:id="rId16"/>
+        </w:object>
+      </w:r>
+    </w:p>
+    <w:p>
+      <w:pPr>
+        <w:pStyle w:val="TuNormal"/>
+        <w:numPr>
+          <w:ilvl w:val="0"/>
+          <w:numId w:val="0"/>
+        </w:numPr>
+        <w:ind w:left="1296"/>
+      </w:pPr>
+    </w:p>
+    <w:p>
+      <w:pPr>
+        <w:pStyle w:val="TuNormal"/>
+      </w:pPr>
+      <w:proofErr w:type="spellStart"/>
+      <w:r>
+        <w:t>Quản</w:t>
+      </w:r>
+      <w:proofErr w:type="spellEnd"/>
+      <w:r>
+        <w:t xml:space="preserve"> </w:t>
+      </w:r>
+      <w:proofErr w:type="spellStart"/>
+      <w:r>
+        <w:t>lí</w:t>
+      </w:r>
+      <w:proofErr w:type="spellEnd"/>
+      <w:r>
+        <w:t xml:space="preserve"> </w:t>
+      </w:r>
+      <w:proofErr w:type="spellStart"/>
+      <w:r>
+        <w:t>Phiế</w:t>
+      </w:r>
+      <w:r>
+        <w:t>u</w:t>
+      </w:r>
+      <w:proofErr w:type="spellEnd"/>
+      <w:r>
+        <w:t xml:space="preserve"> Chi </w:t>
       </w:r>
     </w:p>
     <w:p>
@@ -831,26 +975,7 @@
         <w:ind w:left="720"/>
       </w:pPr>
       <w:r>
-        <w:t xml:space="preserve">3.2.2 </w:t>
-      </w:r>
-      <w:r>
-        <w:t xml:space="preserve">         </w:t>
-      </w:r>
-      <w:proofErr w:type="spellStart"/>
-      <w:r>
-        <w:t>Sơ</w:t>
-      </w:r>
-      <w:proofErr w:type="spellEnd"/>
-      <w:r>
-        <w:t xml:space="preserve"> </w:t>
-      </w:r>
-      <w:proofErr w:type="spellStart"/>
-      <w:r>
-        <w:t>đồ</w:t>
-      </w:r>
-      <w:proofErr w:type="spellEnd"/>
-      <w:r>
-        <w:t xml:space="preserve"> chi </w:t>
+        <w:t xml:space="preserve">Sơ đồ chi </w:t>
       </w:r>
       <w:proofErr w:type="spellStart"/>
       <w:r>
@@ -871,6 +996,7 @@
         </w:rPr>
       </w:pPr>
       <w:r>
+        <w:lastRenderedPageBreak/>
         <w:tab/>
       </w:r>
       <w:proofErr w:type="spellStart"/>
@@ -936,10 +1062,7 @@
         <w:t>:</w:t>
       </w:r>
       <w:r>
-        <w:t xml:space="preserve"> </w:t>
-      </w:r>
-      <w:r>
-        <w:t xml:space="preserve">[FR-01] </w:t>
+        <w:t xml:space="preserve"> [FR-01] </w:t>
       </w:r>
       <w:r>
         <w:rPr>
@@ -977,15 +1100,14 @@
         <w:ind w:left="720"/>
       </w:pPr>
       <w:r>
-        <w:lastRenderedPageBreak/>
         <w:tab/>
       </w:r>
       <w:r>
         <w:object w:dxaOrig="8490" w:dyaOrig="6360">
-          <v:shape id="_x0000_i1066" type="#_x0000_t75" style="width:424.7pt;height:317.95pt" o:ole="">
-            <v:imagedata r:id="rId15" o:title=""/>
+          <v:shape id="_x0000_i1029" type="#_x0000_t75" style="width:424.5pt;height:318pt" o:ole="">
+            <v:imagedata r:id="rId17" o:title=""/>
           </v:shape>
-          <o:OLEObject Type="Embed" ProgID="Visio.Drawing.15" ShapeID="_x0000_i1066" DrawAspect="Content" ObjectID="_1571414956" r:id="rId16"/>
+          <o:OLEObject Type="Embed" ProgID="Visio.Drawing.15" ShapeID="_x0000_i1029" DrawAspect="Content" ObjectID="_1571429815" r:id="rId18"/>
         </w:object>
       </w:r>
     </w:p>
@@ -1038,7 +1160,7 @@
       </w:pPr>
     </w:p>
     <w:sectPr>
-      <w:pgSz w:w="12240" w:h="15840"/>
+      <w:pgSz w:w="15840" w:h="12240" w:orient="landscape"/>
       <w:pgMar w:top="1440" w:right="1440" w:bottom="1440" w:left="1440" w:header="720" w:footer="720" w:gutter="0"/>
       <w:pgNumType w:start="0"/>
       <w:cols w:space="720"/>
@@ -5202,7 +5324,7 @@
 </file>
 
 <file path=customXml/itemProps2.xml><?xml version="1.0" encoding="utf-8"?>
-<ds:datastoreItem xmlns:ds="http://schemas.openxmlformats.org/officeDocument/2006/customXml" ds:itemID="{7EA555C5-1D7C-4794-A784-524BF5021D47}">
+<ds:datastoreItem xmlns:ds="http://schemas.openxmlformats.org/officeDocument/2006/customXml" ds:itemID="{08E7660C-AA59-47D7-9243-31269527B8DC}">
   <ds:schemaRefs>
     <ds:schemaRef ds:uri="http://schemas.openxmlformats.org/officeDocument/2006/bibliography"/>
   </ds:schemaRefs>

</xml_diff>